<commit_message>
Commiting the third time wiht changes in file
</commit_message>
<xml_diff>
--- a/NOT COMMITTED FILE.docx
+++ b/NOT COMMITTED FILE.docx
@@ -5,367 +5,26 @@
     <w:p>
       <w:pPr>
         <w:rPr>
-          <w:sz w:val="56"/>
-          <w:szCs w:val="56"/>
+          <w:b/>
+          <w:bCs/>
+          <w:color w:val="FF0000"/>
+          <w:sz w:val="96"/>
+          <w:szCs w:val="96"/>
         </w:rPr>
       </w:pPr>
-      <w:proofErr w:type="spellStart"/>
+      <w:proofErr w:type="gramStart"/>
       <w:r>
         <w:rPr>
-          <w:sz w:val="56"/>
-          <w:szCs w:val="56"/>
+          <w:b/>
+          <w:bCs/>
+          <w:color w:val="FF0000"/>
+          <w:sz w:val="96"/>
+          <w:szCs w:val="96"/>
+          <w:highlight w:val="yellow"/>
         </w:rPr>
-        <w:t>sgfkgieagfiuawgfdi</w:t>
+        <w:t>MAKING  changes</w:t>
       </w:r>
-      <w:proofErr w:type="spellEnd"/>
-      <w:r>
-        <w:rPr>
-          <w:sz w:val="56"/>
-          <w:szCs w:val="56"/>
-        </w:rPr>
-        <w:t xml:space="preserve"> </w:t>
-      </w:r>
-      <w:proofErr w:type="spellStart"/>
-      <w:r>
-        <w:rPr>
-          <w:sz w:val="56"/>
-          <w:szCs w:val="56"/>
-        </w:rPr>
-        <w:t>sgfkgieagfiuawgfdi</w:t>
-      </w:r>
-      <w:proofErr w:type="spellEnd"/>
-    </w:p>
-    <w:p>
-      <w:pPr>
-        <w:rPr>
-          <w:sz w:val="56"/>
-          <w:szCs w:val="56"/>
-        </w:rPr>
-      </w:pPr>
-      <w:proofErr w:type="spellStart"/>
-      <w:r>
-        <w:rPr>
-          <w:sz w:val="56"/>
-          <w:szCs w:val="56"/>
-        </w:rPr>
-        <w:t>sgfkgieagfiuawgfdi</w:t>
-      </w:r>
-      <w:proofErr w:type="spellEnd"/>
-    </w:p>
-    <w:p>
-      <w:pPr>
-        <w:rPr>
-          <w:sz w:val="56"/>
-          <w:szCs w:val="56"/>
-        </w:rPr>
-      </w:pPr>
-      <w:proofErr w:type="spellStart"/>
-      <w:r>
-        <w:rPr>
-          <w:sz w:val="56"/>
-          <w:szCs w:val="56"/>
-        </w:rPr>
-        <w:t>sgfkgieagfiuawgfdi</w:t>
-      </w:r>
-      <w:proofErr w:type="spellEnd"/>
-    </w:p>
-    <w:p>
-      <w:pPr>
-        <w:rPr>
-          <w:sz w:val="56"/>
-          <w:szCs w:val="56"/>
-        </w:rPr>
-      </w:pPr>
-      <w:proofErr w:type="spellStart"/>
-      <w:r>
-        <w:rPr>
-          <w:sz w:val="56"/>
-          <w:szCs w:val="56"/>
-        </w:rPr>
-        <w:t>sgfkgieagfiuawgfdi</w:t>
-      </w:r>
-      <w:proofErr w:type="spellEnd"/>
-    </w:p>
-    <w:p>
-      <w:pPr>
-        <w:rPr>
-          <w:sz w:val="56"/>
-          <w:szCs w:val="56"/>
-        </w:rPr>
-      </w:pPr>
-      <w:proofErr w:type="spellStart"/>
-      <w:r>
-        <w:rPr>
-          <w:sz w:val="56"/>
-          <w:szCs w:val="56"/>
-        </w:rPr>
-        <w:t>sgfkgieagfiuawgfdi</w:t>
-      </w:r>
-      <w:proofErr w:type="spellEnd"/>
-    </w:p>
-    <w:p>
-      <w:pPr>
-        <w:rPr>
-          <w:sz w:val="56"/>
-          <w:szCs w:val="56"/>
-        </w:rPr>
-      </w:pPr>
-      <w:proofErr w:type="spellStart"/>
-      <w:r>
-        <w:rPr>
-          <w:sz w:val="56"/>
-          <w:szCs w:val="56"/>
-        </w:rPr>
-        <w:t>sgfkgieagfiuawgfdi</w:t>
-      </w:r>
-      <w:proofErr w:type="spellEnd"/>
-    </w:p>
-    <w:p>
-      <w:pPr>
-        <w:rPr>
-          <w:sz w:val="56"/>
-          <w:szCs w:val="56"/>
-        </w:rPr>
-      </w:pPr>
-      <w:proofErr w:type="spellStart"/>
-      <w:r>
-        <w:rPr>
-          <w:sz w:val="56"/>
-          <w:szCs w:val="56"/>
-        </w:rPr>
-        <w:t>sgfkgieagfiuawgfdi</w:t>
-      </w:r>
-      <w:proofErr w:type="spellEnd"/>
-    </w:p>
-    <w:p>
-      <w:pPr>
-        <w:rPr>
-          <w:sz w:val="56"/>
-          <w:szCs w:val="56"/>
-        </w:rPr>
-      </w:pPr>
-      <w:proofErr w:type="spellStart"/>
-      <w:r>
-        <w:rPr>
-          <w:sz w:val="56"/>
-          <w:szCs w:val="56"/>
-        </w:rPr>
-        <w:t>sgfkgieagfiuawgfdi</w:t>
-      </w:r>
-      <w:proofErr w:type="spellEnd"/>
-    </w:p>
-    <w:p>
-      <w:pPr>
-        <w:rPr>
-          <w:sz w:val="56"/>
-          <w:szCs w:val="56"/>
-        </w:rPr>
-      </w:pPr>
-      <w:proofErr w:type="spellStart"/>
-      <w:r>
-        <w:rPr>
-          <w:sz w:val="56"/>
-          <w:szCs w:val="56"/>
-        </w:rPr>
-        <w:t>sgfkgieagfiuawgfdi</w:t>
-      </w:r>
-      <w:proofErr w:type="spellEnd"/>
-    </w:p>
-    <w:p>
-      <w:pPr>
-        <w:rPr>
-          <w:sz w:val="56"/>
-          <w:szCs w:val="56"/>
-        </w:rPr>
-      </w:pPr>
-      <w:proofErr w:type="spellStart"/>
-      <w:r>
-        <w:rPr>
-          <w:sz w:val="56"/>
-          <w:szCs w:val="56"/>
-        </w:rPr>
-        <w:t>sgfkgieagfiuawgfdi</w:t>
-      </w:r>
-      <w:proofErr w:type="spellEnd"/>
-    </w:p>
-    <w:p>
-      <w:pPr>
-        <w:rPr>
-          <w:sz w:val="56"/>
-          <w:szCs w:val="56"/>
-        </w:rPr>
-      </w:pPr>
-      <w:proofErr w:type="spellStart"/>
-      <w:r>
-        <w:rPr>
-          <w:sz w:val="56"/>
-          <w:szCs w:val="56"/>
-        </w:rPr>
-        <w:t>sgfkgieagfiuawgfdi</w:t>
-      </w:r>
-      <w:proofErr w:type="spellEnd"/>
-    </w:p>
-    <w:p>
-      <w:pPr>
-        <w:rPr>
-          <w:sz w:val="56"/>
-          <w:szCs w:val="56"/>
-        </w:rPr>
-      </w:pPr>
-      <w:proofErr w:type="spellStart"/>
-      <w:r>
-        <w:rPr>
-          <w:sz w:val="56"/>
-          <w:szCs w:val="56"/>
-        </w:rPr>
-        <w:t>sgfkgieagfiuawgfdi</w:t>
-      </w:r>
-      <w:proofErr w:type="spellEnd"/>
-    </w:p>
-    <w:p>
-      <w:pPr>
-        <w:rPr>
-          <w:sz w:val="56"/>
-          <w:szCs w:val="56"/>
-        </w:rPr>
-      </w:pPr>
-      <w:proofErr w:type="spellStart"/>
-      <w:r>
-        <w:rPr>
-          <w:sz w:val="56"/>
-          <w:szCs w:val="56"/>
-        </w:rPr>
-        <w:t>sgfkgieagfiuawgfdi</w:t>
-      </w:r>
-      <w:proofErr w:type="spellEnd"/>
-    </w:p>
-    <w:p>
-      <w:pPr>
-        <w:rPr>
-          <w:sz w:val="56"/>
-          <w:szCs w:val="56"/>
-        </w:rPr>
-      </w:pPr>
-      <w:proofErr w:type="spellStart"/>
-      <w:r>
-        <w:rPr>
-          <w:sz w:val="56"/>
-          <w:szCs w:val="56"/>
-        </w:rPr>
-        <w:t>sgfkgieagfiuawgfdi</w:t>
-      </w:r>
-      <w:proofErr w:type="spellEnd"/>
-    </w:p>
-    <w:p>
-      <w:pPr>
-        <w:rPr>
-          <w:sz w:val="56"/>
-          <w:szCs w:val="56"/>
-        </w:rPr>
-      </w:pPr>
-      <w:proofErr w:type="spellStart"/>
-      <w:r>
-        <w:rPr>
-          <w:sz w:val="56"/>
-          <w:szCs w:val="56"/>
-        </w:rPr>
-        <w:lastRenderedPageBreak/>
-        <w:t>sgfkgieagfiuawgfdi</w:t>
-      </w:r>
-      <w:proofErr w:type="spellEnd"/>
-    </w:p>
-    <w:p>
-      <w:pPr>
-        <w:rPr>
-          <w:sz w:val="56"/>
-          <w:szCs w:val="56"/>
-        </w:rPr>
-      </w:pPr>
-      <w:proofErr w:type="spellStart"/>
-      <w:r>
-        <w:rPr>
-          <w:sz w:val="56"/>
-          <w:szCs w:val="56"/>
-        </w:rPr>
-        <w:t>sgfkgieagfiuawgfdi</w:t>
-      </w:r>
-      <w:proofErr w:type="spellEnd"/>
-    </w:p>
-    <w:p>
-      <w:pPr>
-        <w:rPr>
-          <w:sz w:val="56"/>
-          <w:szCs w:val="56"/>
-        </w:rPr>
-      </w:pPr>
-      <w:proofErr w:type="spellStart"/>
-      <w:r>
-        <w:rPr>
-          <w:sz w:val="56"/>
-          <w:szCs w:val="56"/>
-        </w:rPr>
-        <w:t>sgfkgieagfiuawgfdi</w:t>
-      </w:r>
-      <w:proofErr w:type="spellEnd"/>
-    </w:p>
-    <w:p>
-      <w:pPr>
-        <w:rPr>
-          <w:sz w:val="56"/>
-          <w:szCs w:val="56"/>
-        </w:rPr>
-      </w:pPr>
-      <w:proofErr w:type="spellStart"/>
-      <w:r>
-        <w:rPr>
-          <w:sz w:val="56"/>
-          <w:szCs w:val="56"/>
-        </w:rPr>
-        <w:t>sgfkgieagfiuawgfdi</w:t>
-      </w:r>
-      <w:proofErr w:type="spellEnd"/>
-    </w:p>
-    <w:p>
-      <w:pPr>
-        <w:rPr>
-          <w:sz w:val="56"/>
-          <w:szCs w:val="56"/>
-        </w:rPr>
-      </w:pPr>
-      <w:proofErr w:type="spellStart"/>
-      <w:r>
-        <w:rPr>
-          <w:sz w:val="56"/>
-          <w:szCs w:val="56"/>
-        </w:rPr>
-        <w:t>sgfkgieagfiuawgfdi</w:t>
-      </w:r>
-      <w:proofErr w:type="spellEnd"/>
-    </w:p>
-    <w:p>
-      <w:pPr>
-        <w:rPr>
-          <w:sz w:val="56"/>
-          <w:szCs w:val="56"/>
-        </w:rPr>
-      </w:pPr>
-      <w:proofErr w:type="spellStart"/>
-      <w:r>
-        <w:rPr>
-          <w:sz w:val="56"/>
-          <w:szCs w:val="56"/>
-        </w:rPr>
-        <w:t>sgfkgieagfiuawgfdi</w:t>
-      </w:r>
-      <w:proofErr w:type="spellEnd"/>
-    </w:p>
-    <w:p>
-      <w:pPr>
-        <w:rPr>
-          <w:sz w:val="56"/>
-          <w:szCs w:val="56"/>
-        </w:rPr>
-      </w:pPr>
+      <w:proofErr w:type="gramEnd"/>
     </w:p>
     <w:sectPr>
       <w:pgSz w:w="12240" w:h="15840"/>

</xml_diff>

<commit_message>
Commiting Files in Experimental Branch
</commit_message>
<xml_diff>
--- a/NOT COMMITTED FILE.docx
+++ b/NOT COMMITTED FILE.docx
@@ -25,6 +25,349 @@
         <w:t>MAKING  changes</w:t>
       </w:r>
       <w:proofErr w:type="gramEnd"/>
+    </w:p>
+    <w:p>
+      <w:pPr>
+        <w:rPr>
+          <w:bCs/>
+          <w:color w:val="FF0000"/>
+          <w:sz w:val="40"/>
+          <w:szCs w:val="40"/>
+        </w:rPr>
+      </w:pPr>
+      <w:r>
+        <w:rPr>
+          <w:bCs/>
+          <w:color w:val="FF0000"/>
+          <w:sz w:val="40"/>
+          <w:szCs w:val="40"/>
+        </w:rPr>
+        <w:t>Changes made in Experimental Branch</w:t>
+      </w:r>
+    </w:p>
+    <w:p>
+      <w:pPr>
+        <w:rPr>
+          <w:bCs/>
+          <w:color w:val="FF0000"/>
+          <w:sz w:val="40"/>
+          <w:szCs w:val="40"/>
+        </w:rPr>
+      </w:pPr>
+      <w:r>
+        <w:rPr>
+          <w:bCs/>
+          <w:color w:val="FF0000"/>
+          <w:sz w:val="40"/>
+          <w:szCs w:val="40"/>
+        </w:rPr>
+        <w:t>Changes made in Experimental Branch</w:t>
+      </w:r>
+    </w:p>
+    <w:p>
+      <w:pPr>
+        <w:rPr>
+          <w:bCs/>
+          <w:color w:val="FF0000"/>
+          <w:sz w:val="40"/>
+          <w:szCs w:val="40"/>
+        </w:rPr>
+      </w:pPr>
+      <w:r>
+        <w:rPr>
+          <w:bCs/>
+          <w:color w:val="FF0000"/>
+          <w:sz w:val="40"/>
+          <w:szCs w:val="40"/>
+        </w:rPr>
+        <w:t>Changes made in Experimental Branch</w:t>
+      </w:r>
+    </w:p>
+    <w:p>
+      <w:pPr>
+        <w:rPr>
+          <w:bCs/>
+          <w:color w:val="FF0000"/>
+          <w:sz w:val="40"/>
+          <w:szCs w:val="40"/>
+        </w:rPr>
+      </w:pPr>
+      <w:r>
+        <w:rPr>
+          <w:bCs/>
+          <w:color w:val="FF0000"/>
+          <w:sz w:val="40"/>
+          <w:szCs w:val="40"/>
+        </w:rPr>
+        <w:t>Changes made in Experimental Branch</w:t>
+      </w:r>
+    </w:p>
+    <w:p>
+      <w:pPr>
+        <w:rPr>
+          <w:bCs/>
+          <w:color w:val="FF0000"/>
+          <w:sz w:val="40"/>
+          <w:szCs w:val="40"/>
+        </w:rPr>
+      </w:pPr>
+      <w:r>
+        <w:rPr>
+          <w:bCs/>
+          <w:color w:val="FF0000"/>
+          <w:sz w:val="40"/>
+          <w:szCs w:val="40"/>
+        </w:rPr>
+        <w:t>Changes made in Experimental Branch</w:t>
+      </w:r>
+    </w:p>
+    <w:p>
+      <w:pPr>
+        <w:rPr>
+          <w:bCs/>
+          <w:color w:val="FF0000"/>
+          <w:sz w:val="40"/>
+          <w:szCs w:val="40"/>
+        </w:rPr>
+      </w:pPr>
+      <w:r>
+        <w:rPr>
+          <w:bCs/>
+          <w:color w:val="FF0000"/>
+          <w:sz w:val="40"/>
+          <w:szCs w:val="40"/>
+        </w:rPr>
+        <w:t>Changes made in Experimental Branch</w:t>
+      </w:r>
+    </w:p>
+    <w:p>
+      <w:pPr>
+        <w:rPr>
+          <w:bCs/>
+          <w:color w:val="FF0000"/>
+          <w:sz w:val="40"/>
+          <w:szCs w:val="40"/>
+        </w:rPr>
+      </w:pPr>
+      <w:r>
+        <w:rPr>
+          <w:bCs/>
+          <w:color w:val="FF0000"/>
+          <w:sz w:val="40"/>
+          <w:szCs w:val="40"/>
+        </w:rPr>
+        <w:t>Changes made in Experimental Branch</w:t>
+      </w:r>
+    </w:p>
+    <w:p>
+      <w:pPr>
+        <w:rPr>
+          <w:bCs/>
+          <w:color w:val="FF0000"/>
+          <w:sz w:val="40"/>
+          <w:szCs w:val="40"/>
+        </w:rPr>
+      </w:pPr>
+      <w:r>
+        <w:rPr>
+          <w:bCs/>
+          <w:color w:val="FF0000"/>
+          <w:sz w:val="40"/>
+          <w:szCs w:val="40"/>
+        </w:rPr>
+        <w:t>Changes made in Experimental Branch</w:t>
+      </w:r>
+    </w:p>
+    <w:p>
+      <w:pPr>
+        <w:rPr>
+          <w:bCs/>
+          <w:color w:val="FF0000"/>
+          <w:sz w:val="40"/>
+          <w:szCs w:val="40"/>
+        </w:rPr>
+      </w:pPr>
+      <w:r>
+        <w:rPr>
+          <w:bCs/>
+          <w:color w:val="FF0000"/>
+          <w:sz w:val="40"/>
+          <w:szCs w:val="40"/>
+        </w:rPr>
+        <w:t>Changes made in Experimental Branch</w:t>
+      </w:r>
+    </w:p>
+    <w:p>
+      <w:pPr>
+        <w:rPr>
+          <w:bCs/>
+          <w:color w:val="FF0000"/>
+          <w:sz w:val="40"/>
+          <w:szCs w:val="40"/>
+        </w:rPr>
+      </w:pPr>
+      <w:r>
+        <w:rPr>
+          <w:bCs/>
+          <w:color w:val="FF0000"/>
+          <w:sz w:val="40"/>
+          <w:szCs w:val="40"/>
+        </w:rPr>
+        <w:t>Changes made in Experimental Branch</w:t>
+      </w:r>
+    </w:p>
+    <w:p>
+      <w:pPr>
+        <w:rPr>
+          <w:bCs/>
+          <w:color w:val="FF0000"/>
+          <w:sz w:val="40"/>
+          <w:szCs w:val="40"/>
+        </w:rPr>
+      </w:pPr>
+      <w:r>
+        <w:rPr>
+          <w:bCs/>
+          <w:color w:val="FF0000"/>
+          <w:sz w:val="40"/>
+          <w:szCs w:val="40"/>
+        </w:rPr>
+        <w:t>Changes made in Experimental Branch</w:t>
+      </w:r>
+    </w:p>
+    <w:p>
+      <w:pPr>
+        <w:rPr>
+          <w:bCs/>
+          <w:color w:val="FF0000"/>
+          <w:sz w:val="40"/>
+          <w:szCs w:val="40"/>
+        </w:rPr>
+      </w:pPr>
+      <w:r>
+        <w:rPr>
+          <w:bCs/>
+          <w:color w:val="FF0000"/>
+          <w:sz w:val="40"/>
+          <w:szCs w:val="40"/>
+        </w:rPr>
+        <w:t>Changes made in Experimental Branch</w:t>
+      </w:r>
+    </w:p>
+    <w:p>
+      <w:pPr>
+        <w:rPr>
+          <w:bCs/>
+          <w:color w:val="FF0000"/>
+          <w:sz w:val="40"/>
+          <w:szCs w:val="40"/>
+        </w:rPr>
+      </w:pPr>
+      <w:r>
+        <w:rPr>
+          <w:bCs/>
+          <w:color w:val="FF0000"/>
+          <w:sz w:val="40"/>
+          <w:szCs w:val="40"/>
+        </w:rPr>
+        <w:t>Changes made in Experimental Branch</w:t>
+      </w:r>
+    </w:p>
+    <w:p>
+      <w:pPr>
+        <w:rPr>
+          <w:bCs/>
+          <w:color w:val="FF0000"/>
+          <w:sz w:val="40"/>
+          <w:szCs w:val="40"/>
+        </w:rPr>
+      </w:pPr>
+      <w:r>
+        <w:rPr>
+          <w:bCs/>
+          <w:color w:val="FF0000"/>
+          <w:sz w:val="40"/>
+          <w:szCs w:val="40"/>
+        </w:rPr>
+        <w:t>Changes made in Experimental Branch</w:t>
+      </w:r>
+    </w:p>
+    <w:p>
+      <w:pPr>
+        <w:rPr>
+          <w:bCs/>
+          <w:color w:val="FF0000"/>
+          <w:sz w:val="40"/>
+          <w:szCs w:val="40"/>
+        </w:rPr>
+      </w:pPr>
+      <w:r>
+        <w:rPr>
+          <w:bCs/>
+          <w:color w:val="FF0000"/>
+          <w:sz w:val="40"/>
+          <w:szCs w:val="40"/>
+        </w:rPr>
+        <w:t>Changes made in Experimental Branch</w:t>
+      </w:r>
+    </w:p>
+    <w:p>
+      <w:pPr>
+        <w:rPr>
+          <w:bCs/>
+          <w:color w:val="FF0000"/>
+          <w:sz w:val="40"/>
+          <w:szCs w:val="40"/>
+        </w:rPr>
+      </w:pPr>
+      <w:r>
+        <w:rPr>
+          <w:bCs/>
+          <w:color w:val="FF0000"/>
+          <w:sz w:val="40"/>
+          <w:szCs w:val="40"/>
+        </w:rPr>
+        <w:t>Changes made in Experimental Branch</w:t>
+      </w:r>
+    </w:p>
+    <w:p>
+      <w:pPr>
+        <w:rPr>
+          <w:bCs/>
+          <w:color w:val="FF0000"/>
+          <w:sz w:val="40"/>
+          <w:szCs w:val="40"/>
+        </w:rPr>
+      </w:pPr>
+      <w:r>
+        <w:rPr>
+          <w:bCs/>
+          <w:color w:val="FF0000"/>
+          <w:sz w:val="40"/>
+          <w:szCs w:val="40"/>
+        </w:rPr>
+        <w:t>Changes made in Experimental Branch</w:t>
+      </w:r>
+    </w:p>
+    <w:p>
+      <w:pPr>
+        <w:rPr>
+          <w:bCs/>
+          <w:color w:val="FF0000"/>
+          <w:sz w:val="40"/>
+          <w:szCs w:val="40"/>
+        </w:rPr>
+      </w:pPr>
+      <w:r>
+        <w:rPr>
+          <w:bCs/>
+          <w:color w:val="FF0000"/>
+          <w:sz w:val="40"/>
+          <w:szCs w:val="40"/>
+        </w:rPr>
+        <w:lastRenderedPageBreak/>
+        <w:t>Changes made in Experimental Branch</w:t>
+      </w:r>
     </w:p>
     <w:sectPr>
       <w:pgSz w:w="12240" w:h="15840"/>

</xml_diff>